<commit_message>
added user manual and updated readme
</commit_message>
<xml_diff>
--- a/user_manual.docx
+++ b/user_manual.docx
@@ -95,25 +95,7 @@
           <w:sz w:val="22"/>
           <w:szCs w:val="22"/>
         </w:rPr>
-        <w:t xml:space="preserve">The objective of this feature is to identify the most cost-effective and nutritious combination of foods that will fulfill all daily nutritional requirements. The combination of foods will be based upon the food options selected by the user. This problem is formulated as a linear program with the </w:t>
-      </w:r>
-      <w:r>
-        <w:rPr>
-          <w:rFonts w:asciiTheme="minorHAnsi" w:hAnsiTheme="minorHAnsi" w:cstheme="minorHAnsi"/>
-          <w:color w:val="24292E"/>
-          <w:sz w:val="22"/>
-          <w:szCs w:val="22"/>
-        </w:rPr>
-        <w:t>objective</w:t>
-      </w:r>
-      <w:r>
-        <w:rPr>
-          <w:rFonts w:asciiTheme="minorHAnsi" w:hAnsiTheme="minorHAnsi" w:cstheme="minorHAnsi"/>
-          <w:color w:val="24292E"/>
-          <w:sz w:val="22"/>
-          <w:szCs w:val="22"/>
-        </w:rPr>
-        <w:t xml:space="preserve"> of minimizing cost under specified constraints and ensuring nutritional adequacy. These constraints control factors such as number of calories and amounts of vitamins, minerals, fats, sodium and cholesterol in the diet. Additionally, each food option is restricted to a range of 0-10 servings. The program employs simplex method set up as a dual problem to solve for the optimal combination of foods.</w:t>
+        <w:t>The objective of this feature is to identify the most cost-effective and nutritious combination of foods that will fulfill all daily nutritional requirements. The combination of foods will be based upon the food options selected by the user. This problem is formulated as a linear program with the objective of minimizing cost under specified constraints and ensuring nutritional adequacy. These constraints control factors such as number of calories and amounts of vitamins, minerals, fats, sodium and cholesterol in the diet. Additionally, each food option is restricted to a range of 0-10 servings. The program employs simplex method set up as a dual problem to solve for the optimal combination of foods.</w:t>
       </w:r>
     </w:p>
     <w:p>
@@ -189,27 +171,17 @@
       </w:r>
     </w:p>
     <w:p>
-      <w:pPr>
-        <w:pStyle w:val="NormalWeb"/>
-        <w:spacing w:before="0" w:beforeAutospacing="0" w:after="240" w:afterAutospacing="0"/>
-        <w:jc w:val="both"/>
-        <w:rPr>
-          <w:rFonts w:asciiTheme="minorHAnsi" w:hAnsiTheme="minorHAnsi" w:cstheme="minorHAnsi"/>
-          <w:color w:val="24292E"/>
-          <w:sz w:val="22"/>
-          <w:szCs w:val="22"/>
-        </w:rPr>
-      </w:pPr>
-      <w:r>
-        <w:rPr>
-          <w:rFonts w:asciiTheme="minorHAnsi" w:hAnsiTheme="minorHAnsi" w:cstheme="minorHAnsi"/>
-          <w:color w:val="24292E"/>
-          <w:sz w:val="22"/>
-          <w:szCs w:val="22"/>
-        </w:rPr>
-        <w:t>Polynomial regression is a statistical method used to model the relationship between a dependent variable and one or more independent variables. This calculator employs polynomial regression to generate precise polynomial equations based on user-provided data points. Users can input their datasets and specify the desired polynomial degree, allowing the calculator to determine the optimal polynomial equation that best fits the given data. This tool is invaluable for tasks where a more complex relationship between variables needs to be captured, offering a higher degree of accuracy in modeling. Quadratic spline interpolation is particularly useful when dealing with real-world data that may exhibit non-linear patterns within specific ranges.</w:t>
-      </w:r>
-    </w:p>
+      <w:r>
+        <w:t>The quadratic spline interpolation calculator employs quadratic functions to interpolate data points seamlessly within a given range. By utilizing quadratic polynomials for each interval, the calculator ensures both continuity and differentiability at the connection points, facilitating precise curve fitting for the provided dataset. This method optimally captures the underlying trends in the data, offering an accurate representation of the relationship between variables. The result is a smooth, continuous curve that accurately reflects the nuances of the dataset</w:t>
+      </w:r>
+      <w:r>
+        <w:t>.</w:t>
+      </w:r>
+    </w:p>
+    <w:p/>
+    <w:p/>
+    <w:p/>
+    <w:p/>
     <w:p>
       <w:pPr>
         <w:pStyle w:val="Heading2"/>
@@ -241,45 +213,13 @@
           <w:szCs w:val="32"/>
         </w:rPr>
       </w:pPr>
-    </w:p>
-    <w:p>
-      <w:pPr>
-        <w:pStyle w:val="Heading2"/>
-        <w:pBdr>
-          <w:bottom w:val="single" w:sz="6" w:space="4" w:color="EAECEF"/>
-        </w:pBdr>
-        <w:spacing w:before="360" w:beforeAutospacing="0" w:after="0" w:afterAutospacing="0"/>
-        <w:jc w:val="both"/>
+      <w:r>
         <w:rPr>
           <w:rFonts w:asciiTheme="minorHAnsi" w:hAnsiTheme="minorHAnsi" w:cstheme="minorHAnsi"/>
           <w:color w:val="24292E"/>
           <w:sz w:val="32"/>
           <w:szCs w:val="32"/>
         </w:rPr>
-      </w:pPr>
-    </w:p>
-    <w:p>
-      <w:pPr>
-        <w:pStyle w:val="Heading2"/>
-        <w:pBdr>
-          <w:bottom w:val="single" w:sz="6" w:space="4" w:color="EAECEF"/>
-        </w:pBdr>
-        <w:spacing w:before="360" w:beforeAutospacing="0" w:after="0" w:afterAutospacing="0"/>
-        <w:jc w:val="both"/>
-        <w:rPr>
-          <w:rFonts w:asciiTheme="minorHAnsi" w:hAnsiTheme="minorHAnsi" w:cstheme="minorHAnsi"/>
-          <w:color w:val="24292E"/>
-          <w:sz w:val="32"/>
-          <w:szCs w:val="32"/>
-        </w:rPr>
-      </w:pPr>
-      <w:r>
-        <w:rPr>
-          <w:rFonts w:asciiTheme="minorHAnsi" w:hAnsiTheme="minorHAnsi" w:cstheme="minorHAnsi"/>
-          <w:color w:val="24292E"/>
-          <w:sz w:val="32"/>
-          <w:szCs w:val="32"/>
-        </w:rPr>
         <w:lastRenderedPageBreak/>
         <w:t>Downloading Resources</w:t>
       </w:r>
@@ -299,6 +239,7 @@
       <w:r>
         <w:rPr>
           <w:rFonts w:asciiTheme="minorHAnsi" w:hAnsiTheme="minorHAnsi" w:cstheme="minorHAnsi"/>
+          <w:noProof/>
           <w:color w:val="24292E"/>
           <w:sz w:val="32"/>
           <w:szCs w:val="32"/>
@@ -369,6 +310,7 @@
       <w:r>
         <w:rPr>
           <w:rFonts w:asciiTheme="minorHAnsi" w:hAnsiTheme="minorHAnsi" w:cstheme="minorHAnsi"/>
+          <w:noProof/>
           <w:color w:val="24292E"/>
           <w:sz w:val="32"/>
           <w:szCs w:val="32"/>
@@ -576,6 +518,7 @@
       <w:r>
         <w:rPr>
           <w:rFonts w:asciiTheme="minorHAnsi" w:hAnsiTheme="minorHAnsi" w:cstheme="minorHAnsi"/>
+          <w:noProof/>
           <w:color w:val="24292E"/>
           <w:sz w:val="32"/>
           <w:szCs w:val="32"/>
@@ -662,6 +605,7 @@
       <w:r>
         <w:rPr>
           <w:rFonts w:asciiTheme="minorHAnsi" w:hAnsiTheme="minorHAnsi" w:cstheme="minorHAnsi"/>
+          <w:noProof/>
           <w:color w:val="24292E"/>
           <w:sz w:val="32"/>
           <w:szCs w:val="32"/>
@@ -865,16 +809,7 @@
           <w:szCs w:val="32"/>
         </w:rPr>
         <w:lastRenderedPageBreak/>
-        <w:t>Installing</w:t>
-      </w:r>
-      <w:r>
-        <w:rPr>
-          <w:rFonts w:asciiTheme="minorHAnsi" w:hAnsiTheme="minorHAnsi" w:cstheme="minorHAnsi"/>
-          <w:color w:val="24292E"/>
-          <w:sz w:val="32"/>
-          <w:szCs w:val="32"/>
-        </w:rPr>
-        <w:t xml:space="preserve"> External Modules</w:t>
+        <w:t>Installing External Modules</w:t>
       </w:r>
     </w:p>
     <w:p>
@@ -1908,6 +1843,7 @@
       <w:r>
         <w:rPr>
           <w:rFonts w:cstheme="minorHAnsi"/>
+          <w:noProof/>
           <w:sz w:val="20"/>
           <w:szCs w:val="20"/>
         </w:rPr>
@@ -2030,6 +1966,7 @@
       <w:r>
         <w:rPr>
           <w:rFonts w:cstheme="minorHAnsi"/>
+          <w:noProof/>
           <w:sz w:val="20"/>
           <w:szCs w:val="20"/>
         </w:rPr>
@@ -2236,6 +2173,7 @@
       <w:r>
         <w:rPr>
           <w:rFonts w:cstheme="minorHAnsi"/>
+          <w:noProof/>
           <w:sz w:val="20"/>
           <w:szCs w:val="20"/>
         </w:rPr>
@@ -2339,6 +2277,7 @@
       <w:r>
         <w:rPr>
           <w:rFonts w:cstheme="minorHAnsi"/>
+          <w:noProof/>
           <w:sz w:val="20"/>
           <w:szCs w:val="20"/>
         </w:rPr>
@@ -2476,6 +2415,7 @@
       <w:r>
         <w:rPr>
           <w:rFonts w:cstheme="minorHAnsi"/>
+          <w:noProof/>
           <w:sz w:val="20"/>
           <w:szCs w:val="20"/>
         </w:rPr>
@@ -2679,6 +2619,7 @@
       <w:r>
         <w:rPr>
           <w:rFonts w:cstheme="minorHAnsi"/>
+          <w:noProof/>
           <w:sz w:val="20"/>
           <w:szCs w:val="20"/>
         </w:rPr>
@@ -2783,6 +2724,7 @@
       <w:r>
         <w:rPr>
           <w:rFonts w:cstheme="minorHAnsi"/>
+          <w:noProof/>
           <w:sz w:val="20"/>
           <w:szCs w:val="20"/>
         </w:rPr>
@@ -2886,6 +2828,7 @@
       <w:r>
         <w:rPr>
           <w:rFonts w:cstheme="minorHAnsi"/>
+          <w:noProof/>
           <w:sz w:val="20"/>
           <w:szCs w:val="20"/>
         </w:rPr>
@@ -3040,6 +2983,7 @@
       <w:r>
         <w:rPr>
           <w:rFonts w:cstheme="minorHAnsi"/>
+          <w:noProof/>
           <w:sz w:val="20"/>
           <w:szCs w:val="20"/>
         </w:rPr>
@@ -3135,6 +3079,7 @@
       <w:r>
         <w:rPr>
           <w:rFonts w:cstheme="minorHAnsi"/>
+          <w:noProof/>
           <w:sz w:val="20"/>
           <w:szCs w:val="20"/>
         </w:rPr>
@@ -3272,6 +3217,7 @@
       <w:r>
         <w:rPr>
           <w:rFonts w:cstheme="minorHAnsi"/>
+          <w:noProof/>
           <w:sz w:val="20"/>
           <w:szCs w:val="20"/>
         </w:rPr>
@@ -3575,6 +3521,7 @@
       <w:r>
         <w:rPr>
           <w:rFonts w:cstheme="minorHAnsi"/>
+          <w:noProof/>
           <w:sz w:val="20"/>
           <w:szCs w:val="20"/>
         </w:rPr>

</xml_diff>